<commit_message>
Modified templated files and folder structure
</commit_message>
<xml_diff>
--- a/outputs/resume.docx
+++ b/outputs/resume.docx
@@ -27,6 +27,53 @@
         <w:pStyle w:val="FirstParagraph"/>
       </w:pPr>
       <w:r>
+        <w:drawing>
+          <wp:inline>
+            <wp:extent cx="885825" cy="371475"/>
+            <wp:effectExtent b="0" l="0" r="0" t="0"/>
+            <wp:docPr descr="" title="" id="21" name="Picture"/>
+            <a:graphic>
+              <a:graphicData uri="http://schemas.openxmlformats.org/drawingml/2006/picture">
+                <pic:pic>
+                  <pic:nvPicPr>
+                    <pic:cNvPr descr="./assets/logo.png" id="22" name="Picture"/>
+                    <pic:cNvPicPr>
+                      <a:picLocks noChangeArrowheads="1" noChangeAspect="1"/>
+                    </pic:cNvPicPr>
+                  </pic:nvPicPr>
+                  <pic:blipFill>
+                    <a:blip r:embed="rId20"/>
+                    <a:stretch>
+                      <a:fillRect/>
+                    </a:stretch>
+                  </pic:blipFill>
+                  <pic:spPr bwMode="auto">
+                    <a:xfrm>
+                      <a:off x="0" y="0"/>
+                      <a:ext cx="885825" cy="371475"/>
+                    </a:xfrm>
+                    <a:prstGeom prst="rect">
+                      <a:avLst/>
+                    </a:prstGeom>
+                    <a:noFill/>
+                    <a:ln w="9525">
+                      <a:noFill/>
+                      <a:headEnd/>
+                      <a:tailEnd/>
+                    </a:ln>
+                  </pic:spPr>
+                </pic:pic>
+              </a:graphicData>
+            </a:graphic>
+          </wp:inline>
+        </w:drawing>
+      </w:r>
+    </w:p>
+    <w:p>
+      <w:pPr>
+        <w:pStyle w:val="BodyText"/>
+      </w:pPr>
+      <w:r>
         <w:t xml:space="preserve">Email:</w:t>
       </w:r>
       <w:r>
@@ -38,7 +85,7 @@
       <w:r>
         <w:t xml:space="preserve"> </w:t>
       </w:r>
-      <w:hyperlink r:id="rId20">
+      <w:hyperlink r:id="rId23">
         <w:r>
           <w:rPr>
             <w:rStyle w:val="Hyperlink"/>
@@ -53,7 +100,7 @@
         <w:t xml:space="preserve">Phone No. (M):</w:t>
       </w:r>
     </w:p>
-    <w:bookmarkStart w:id="21" w:name="experience"/>
+    <w:bookmarkStart w:id="24" w:name="experience"/>
     <w:p>
       <w:pPr>
         <w:pStyle w:val="Heading2"/>
@@ -83,7 +130,7 @@
       <w:r>
         <w:t xml:space="preserve"> </w:t>
       </w:r>
-      <w:hyperlink r:id="rId20">
+      <w:hyperlink r:id="rId23">
         <w:r>
           <w:rPr>
             <w:rStyle w:val="Hyperlink"/>
@@ -122,7 +169,7 @@
       <w:r>
         <w:t xml:space="preserve"> </w:t>
       </w:r>
-      <w:hyperlink r:id="rId20">
+      <w:hyperlink r:id="rId23">
         <w:r>
           <w:rPr>
             <w:rStyle w:val="Hyperlink"/>
@@ -161,7 +208,7 @@
       <w:r>
         <w:t xml:space="preserve"> </w:t>
       </w:r>
-      <w:hyperlink r:id="rId20">
+      <w:hyperlink r:id="rId23">
         <w:r>
           <w:rPr>
             <w:rStyle w:val="Hyperlink"/>
@@ -179,8 +226,8 @@
         <w:t xml:space="preserve">July 2002 - January 2012.</w:t>
       </w:r>
     </w:p>
-    <w:bookmarkEnd w:id="21"/>
-    <w:bookmarkStart w:id="24" w:name="projects"/>
+    <w:bookmarkEnd w:id="24"/>
+    <w:bookmarkStart w:id="27" w:name="projects"/>
     <w:p>
       <w:pPr>
         <w:pStyle w:val="Heading2"/>
@@ -189,7 +236,7 @@
         <w:t xml:space="preserve">Projects</w:t>
       </w:r>
     </w:p>
-    <w:bookmarkStart w:id="22" w:name="company-1-as-director"/>
+    <w:bookmarkStart w:id="25" w:name="company-1-as-director"/>
     <w:p>
       <w:pPr>
         <w:pStyle w:val="Heading4"/>
@@ -234,8 +281,8 @@
         <w:t xml:space="preserve">Project 3</w:t>
       </w:r>
     </w:p>
-    <w:bookmarkEnd w:id="22"/>
-    <w:bookmarkStart w:id="23" w:name="previous-work"/>
+    <w:bookmarkEnd w:id="25"/>
+    <w:bookmarkStart w:id="26" w:name="previous-work"/>
     <w:p>
       <w:pPr>
         <w:pStyle w:val="Heading4"/>
@@ -249,12 +296,12 @@
         <w:pStyle w:val="FirstParagraph"/>
       </w:pPr>
       <w:r>
-        <w:t xml:space="preserve">Previous worked on a bunch of things.</w:t>
-      </w:r>
-    </w:p>
-    <w:bookmarkEnd w:id="23"/>
-    <w:bookmarkEnd w:id="24"/>
-    <w:bookmarkStart w:id="26" w:name="professional-activities"/>
+        <w:t xml:space="preserve">Previously worked on a bunch of things.</w:t>
+      </w:r>
+    </w:p>
+    <w:bookmarkEnd w:id="26"/>
+    <w:bookmarkEnd w:id="27"/>
+    <w:bookmarkStart w:id="29" w:name="professional-activities"/>
     <w:p>
       <w:pPr>
         <w:pStyle w:val="Heading1"/>
@@ -335,7 +382,7 @@
         <w:t xml:space="preserve">Achievement 3</w:t>
       </w:r>
     </w:p>
-    <w:bookmarkStart w:id="25" w:name="education"/>
+    <w:bookmarkStart w:id="28" w:name="education"/>
     <w:p>
       <w:pPr>
         <w:pStyle w:val="Heading2"/>
@@ -368,9 +415,9 @@
         <w:t xml:space="preserve">Degree 2 (1996 - 2000), School 2, City.</w:t>
       </w:r>
     </w:p>
-    <w:bookmarkEnd w:id="25"/>
-    <w:bookmarkEnd w:id="26"/>
-    <w:bookmarkStart w:id="37" w:name="bibliography"/>
+    <w:bookmarkEnd w:id="28"/>
+    <w:bookmarkEnd w:id="29"/>
+    <w:bookmarkStart w:id="40" w:name="bibliography"/>
     <w:p>
       <w:pPr>
         <w:pStyle w:val="Heading1"/>
@@ -379,8 +426,8 @@
         <w:t xml:space="preserve">Publications (in no particular order)</w:t>
       </w:r>
     </w:p>
-    <w:bookmarkStart w:id="36" w:name="refs"/>
-    <w:bookmarkStart w:id="27" w:name="ref-key1"/>
+    <w:bookmarkStart w:id="39" w:name="refs"/>
+    <w:bookmarkStart w:id="30" w:name="ref-key1"/>
     <w:p>
       <w:pPr>
         <w:pStyle w:val="Bibliography"/>
@@ -411,8 +458,8 @@
         <w:t xml:space="preserve">13 (2): 46–129.</w:t>
       </w:r>
     </w:p>
-    <w:bookmarkEnd w:id="27"/>
-    <w:bookmarkStart w:id="28" w:name="ref-key2"/>
+    <w:bookmarkEnd w:id="30"/>
+    <w:bookmarkStart w:id="31" w:name="ref-key2"/>
     <w:p>
       <w:pPr>
         <w:pStyle w:val="Bibliography"/>
@@ -434,8 +481,8 @@
         <w:t xml:space="preserve">. 5th ed. Cambridge MA: Dilbert Books.</w:t>
       </w:r>
     </w:p>
-    <w:bookmarkEnd w:id="28"/>
-    <w:bookmarkStart w:id="29" w:name="ref-key8"/>
+    <w:bookmarkEnd w:id="31"/>
+    <w:bookmarkStart w:id="32" w:name="ref-key8"/>
     <w:p>
       <w:pPr>
         <w:pStyle w:val="Bibliography"/>
@@ -463,8 +510,8 @@
         <w:t xml:space="preserve">.</w:t>
       </w:r>
     </w:p>
-    <w:bookmarkEnd w:id="29"/>
-    <w:bookmarkStart w:id="30" w:name="ref-key3"/>
+    <w:bookmarkEnd w:id="32"/>
+    <w:bookmarkStart w:id="33" w:name="ref-key3"/>
     <w:p>
       <w:pPr>
         <w:pStyle w:val="Bibliography"/>
@@ -486,8 +533,8 @@
         <w:t xml:space="preserve">. Vol. 3204. Lecture Notes in Mathematics. New York NY: Springer Verlag.</w:t>
       </w:r>
     </w:p>
-    <w:bookmarkEnd w:id="30"/>
-    <w:bookmarkStart w:id="31" w:name="ref-key4"/>
+    <w:bookmarkEnd w:id="33"/>
+    <w:bookmarkStart w:id="34" w:name="ref-key4"/>
     <w:p>
       <w:pPr>
         <w:pStyle w:val="Bibliography"/>
@@ -508,8 +555,8 @@
         <w:t xml:space="preserve">PhD thesis, Podunk IN: Podunk University Arcana Department.</w:t>
       </w:r>
     </w:p>
-    <w:bookmarkEnd w:id="31"/>
-    <w:bookmarkStart w:id="32" w:name="ref-key5"/>
+    <w:bookmarkEnd w:id="34"/>
+    <w:bookmarkStart w:id="35" w:name="ref-key5"/>
     <w:p>
       <w:pPr>
         <w:pStyle w:val="Bibliography"/>
@@ -530,8 +577,8 @@
         <w:t xml:space="preserve">Vol. 249. Technical Report. New York NY: Profanity Institute.</w:t>
       </w:r>
     </w:p>
-    <w:bookmarkEnd w:id="32"/>
-    <w:bookmarkStart w:id="34" w:name="ref-key7"/>
+    <w:bookmarkEnd w:id="35"/>
+    <w:bookmarkStart w:id="37" w:name="ref-key7"/>
     <w:p>
       <w:pPr>
         <w:pStyle w:val="Bibliography"/>
@@ -554,7 +601,7 @@
       <w:r>
         <w:t xml:space="preserve"> </w:t>
       </w:r>
-      <w:hyperlink r:id="rId33">
+      <w:hyperlink r:id="rId36">
         <w:r>
           <w:rPr>
             <w:rStyle w:val="Hyperlink"/>
@@ -570,8 +617,8 @@
         <w:t xml:space="preserve">(2005/06/12).</w:t>
       </w:r>
     </w:p>
-    <w:bookmarkEnd w:id="34"/>
-    <w:bookmarkStart w:id="35" w:name="ref-key6"/>
+    <w:bookmarkEnd w:id="37"/>
+    <w:bookmarkStart w:id="38" w:name="ref-key6"/>
     <w:p>
       <w:pPr>
         <w:pStyle w:val="Bibliography"/>
@@ -605,9 +652,9 @@
         <w:t xml:space="preserve">, edited by V W Xavier, 129–58. Philadelphia PA: Last Resort Publishers.</w:t>
       </w:r>
     </w:p>
-    <w:bookmarkEnd w:id="35"/>
-    <w:bookmarkEnd w:id="36"/>
-    <w:bookmarkEnd w:id="37"/>
+    <w:bookmarkEnd w:id="38"/>
+    <w:bookmarkEnd w:id="39"/>
+    <w:bookmarkEnd w:id="40"/>
     <w:sectPr>
       <w:pgSz w:h="15840" w:w="12240"/>
       <w:pgMar w:bottom="1440" w:footer="720" w:gutter="0" w:header="720" w:left="1440" w:right="1440" w:top="1440"/>

</xml_diff>